<commit_message>
Update masivo 06-12-2020 Se terminan metodos, se agregan modulos para seguimiento de muestras.
</commit_message>
<xml_diff>
--- a/src/main/resources/documentos/BRM-MIE-001.docx
+++ b/src/main/resources/documentos/BRM-MIE-001.docx
@@ -733,13 +733,6 @@
               <w:szCs w:val="16"/>
             </w:rPr>
           </w:pPr>
-          <w:r>
-            <w:rPr>
-              <w:color w:val="3B3838" w:themeColor="background2" w:themeShade="40"/>
-              <w:szCs w:val="16"/>
-            </w:rPr>
-            <w:t>Folio: ####</w:t>
-          </w:r>
         </w:p>
       </w:tc>
     </w:tr>

</xml_diff>